<commit_message>
Dokument modela perzistencije i podataka.
</commit_message>
<xml_diff>
--- a/Documents/Model podataka i perzistencije.docx
+++ b/Documents/Model podataka i perzistencije.docx
@@ -430,7 +430,7 @@
       <w:r>
         <w:fldChar w:fldCharType="separate"/>
       </w:r>
-      <w:hyperlink w:anchor="_Toc92376789" w:history="1">
+      <w:hyperlink w:anchor="_Toc92661456" w:history="1">
         <w:r>
           <w:rPr>
             <w:rStyle w:val="Hyperlink"/>
@@ -475,7 +475,7 @@
             <w:noProof/>
             <w:webHidden/>
           </w:rPr>
-          <w:instrText xml:space="preserve"> PAGEREF _Toc92376789 \h </w:instrText>
+          <w:instrText xml:space="preserve"> PAGEREF _Toc92661456 \h </w:instrText>
         </w:r>
         <w:r>
           <w:rPr>
@@ -520,7 +520,7 @@
           <w:szCs w:val="22"/>
         </w:rPr>
       </w:pPr>
-      <w:hyperlink w:anchor="_Toc92376790" w:history="1">
+      <w:hyperlink w:anchor="_Toc92661457" w:history="1">
         <w:r>
           <w:rPr>
             <w:rStyle w:val="Hyperlink"/>
@@ -563,7 +563,7 @@
             <w:noProof/>
             <w:webHidden/>
           </w:rPr>
-          <w:instrText xml:space="preserve"> PAGEREF _Toc92376790 \h </w:instrText>
+          <w:instrText xml:space="preserve"> PAGEREF _Toc92661457 \h </w:instrText>
         </w:r>
         <w:r>
           <w:rPr>
@@ -608,7 +608,7 @@
           <w:szCs w:val="22"/>
         </w:rPr>
       </w:pPr>
-      <w:hyperlink w:anchor="_Toc92376791" w:history="1">
+      <w:hyperlink w:anchor="_Toc92661458" w:history="1">
         <w:r>
           <w:rPr>
             <w:rStyle w:val="Hyperlink"/>
@@ -651,7 +651,7 @@
             <w:noProof/>
             <w:webHidden/>
           </w:rPr>
-          <w:instrText xml:space="preserve"> PAGEREF _Toc92376791 \h </w:instrText>
+          <w:instrText xml:space="preserve"> PAGEREF _Toc92661458 \h </w:instrText>
         </w:r>
         <w:r>
           <w:rPr>
@@ -672,6 +672,546 @@
             <w:webHidden/>
           </w:rPr>
           <w:t>3</w:t>
+        </w:r>
+        <w:r>
+          <w:rPr>
+            <w:noProof/>
+            <w:webHidden/>
+          </w:rPr>
+          <w:fldChar w:fldCharType="end"/>
+        </w:r>
+      </w:hyperlink>
+    </w:p>
+    <w:p>
+      <w:pPr>
+        <w:pStyle w:val="TOC3"/>
+        <w:tabs>
+          <w:tab w:val="left" w:pos="1100"/>
+          <w:tab w:val="right" w:leader="dot" w:pos="9016"/>
+        </w:tabs>
+        <w:rPr>
+          <w:i w:val="0"/>
+          <w:iCs w:val="0"/>
+          <w:noProof/>
+          <w:sz w:val="22"/>
+          <w:szCs w:val="22"/>
+        </w:rPr>
+      </w:pPr>
+      <w:hyperlink w:anchor="_Toc92661459" w:history="1">
+        <w:r>
+          <w:rPr>
+            <w:rStyle w:val="Hyperlink"/>
+            <w:noProof/>
+          </w:rPr>
+          <w:t>1.2.1</w:t>
+        </w:r>
+        <w:r>
+          <w:rPr>
+            <w:i w:val="0"/>
+            <w:iCs w:val="0"/>
+            <w:noProof/>
+            <w:sz w:val="22"/>
+            <w:szCs w:val="22"/>
+          </w:rPr>
+          <w:tab/>
+        </w:r>
+        <w:r>
+          <w:rPr>
+            <w:rStyle w:val="Hyperlink"/>
+            <w:noProof/>
+          </w:rPr>
+          <w:t>User</w:t>
+        </w:r>
+        <w:r>
+          <w:rPr>
+            <w:noProof/>
+            <w:webHidden/>
+          </w:rPr>
+          <w:tab/>
+        </w:r>
+        <w:r>
+          <w:rPr>
+            <w:noProof/>
+            <w:webHidden/>
+          </w:rPr>
+          <w:fldChar w:fldCharType="begin"/>
+        </w:r>
+        <w:r>
+          <w:rPr>
+            <w:noProof/>
+            <w:webHidden/>
+          </w:rPr>
+          <w:instrText xml:space="preserve"> PAGEREF _Toc92661459 \h </w:instrText>
+        </w:r>
+        <w:r>
+          <w:rPr>
+            <w:noProof/>
+            <w:webHidden/>
+          </w:rPr>
+        </w:r>
+        <w:r>
+          <w:rPr>
+            <w:noProof/>
+            <w:webHidden/>
+          </w:rPr>
+          <w:fldChar w:fldCharType="separate"/>
+        </w:r>
+        <w:r>
+          <w:rPr>
+            <w:noProof/>
+            <w:webHidden/>
+          </w:rPr>
+          <w:t>3</w:t>
+        </w:r>
+        <w:r>
+          <w:rPr>
+            <w:noProof/>
+            <w:webHidden/>
+          </w:rPr>
+          <w:fldChar w:fldCharType="end"/>
+        </w:r>
+      </w:hyperlink>
+    </w:p>
+    <w:p>
+      <w:pPr>
+        <w:pStyle w:val="TOC3"/>
+        <w:tabs>
+          <w:tab w:val="left" w:pos="1100"/>
+          <w:tab w:val="right" w:leader="dot" w:pos="9016"/>
+        </w:tabs>
+        <w:rPr>
+          <w:i w:val="0"/>
+          <w:iCs w:val="0"/>
+          <w:noProof/>
+          <w:sz w:val="22"/>
+          <w:szCs w:val="22"/>
+        </w:rPr>
+      </w:pPr>
+      <w:hyperlink w:anchor="_Toc92661460" w:history="1">
+        <w:r>
+          <w:rPr>
+            <w:rStyle w:val="Hyperlink"/>
+            <w:noProof/>
+          </w:rPr>
+          <w:t>1.2.2</w:t>
+        </w:r>
+        <w:r>
+          <w:rPr>
+            <w:i w:val="0"/>
+            <w:iCs w:val="0"/>
+            <w:noProof/>
+            <w:sz w:val="22"/>
+            <w:szCs w:val="22"/>
+          </w:rPr>
+          <w:tab/>
+        </w:r>
+        <w:r>
+          <w:rPr>
+            <w:rStyle w:val="Hyperlink"/>
+            <w:noProof/>
+          </w:rPr>
+          <w:t>Player</w:t>
+        </w:r>
+        <w:r>
+          <w:rPr>
+            <w:noProof/>
+            <w:webHidden/>
+          </w:rPr>
+          <w:tab/>
+        </w:r>
+        <w:r>
+          <w:rPr>
+            <w:noProof/>
+            <w:webHidden/>
+          </w:rPr>
+          <w:fldChar w:fldCharType="begin"/>
+        </w:r>
+        <w:r>
+          <w:rPr>
+            <w:noProof/>
+            <w:webHidden/>
+          </w:rPr>
+          <w:instrText xml:space="preserve"> PAGEREF _Toc92661460 \h </w:instrText>
+        </w:r>
+        <w:r>
+          <w:rPr>
+            <w:noProof/>
+            <w:webHidden/>
+          </w:rPr>
+        </w:r>
+        <w:r>
+          <w:rPr>
+            <w:noProof/>
+            <w:webHidden/>
+          </w:rPr>
+          <w:fldChar w:fldCharType="separate"/>
+        </w:r>
+        <w:r>
+          <w:rPr>
+            <w:noProof/>
+            <w:webHidden/>
+          </w:rPr>
+          <w:t>3</w:t>
+        </w:r>
+        <w:r>
+          <w:rPr>
+            <w:noProof/>
+            <w:webHidden/>
+          </w:rPr>
+          <w:fldChar w:fldCharType="end"/>
+        </w:r>
+      </w:hyperlink>
+    </w:p>
+    <w:p>
+      <w:pPr>
+        <w:pStyle w:val="TOC3"/>
+        <w:tabs>
+          <w:tab w:val="left" w:pos="1100"/>
+          <w:tab w:val="right" w:leader="dot" w:pos="9016"/>
+        </w:tabs>
+        <w:rPr>
+          <w:i w:val="0"/>
+          <w:iCs w:val="0"/>
+          <w:noProof/>
+          <w:sz w:val="22"/>
+          <w:szCs w:val="22"/>
+        </w:rPr>
+      </w:pPr>
+      <w:hyperlink w:anchor="_Toc92661461" w:history="1">
+        <w:r>
+          <w:rPr>
+            <w:rStyle w:val="Hyperlink"/>
+            <w:noProof/>
+          </w:rPr>
+          <w:t>1.2.3</w:t>
+        </w:r>
+        <w:r>
+          <w:rPr>
+            <w:i w:val="0"/>
+            <w:iCs w:val="0"/>
+            <w:noProof/>
+            <w:sz w:val="22"/>
+            <w:szCs w:val="22"/>
+          </w:rPr>
+          <w:tab/>
+        </w:r>
+        <w:r>
+          <w:rPr>
+            <w:rStyle w:val="Hyperlink"/>
+            <w:noProof/>
+          </w:rPr>
+          <w:t>PlayerColor</w:t>
+        </w:r>
+        <w:r>
+          <w:rPr>
+            <w:noProof/>
+            <w:webHidden/>
+          </w:rPr>
+          <w:tab/>
+        </w:r>
+        <w:r>
+          <w:rPr>
+            <w:noProof/>
+            <w:webHidden/>
+          </w:rPr>
+          <w:fldChar w:fldCharType="begin"/>
+        </w:r>
+        <w:r>
+          <w:rPr>
+            <w:noProof/>
+            <w:webHidden/>
+          </w:rPr>
+          <w:instrText xml:space="preserve"> PAGEREF _Toc92661461 \h </w:instrText>
+        </w:r>
+        <w:r>
+          <w:rPr>
+            <w:noProof/>
+            <w:webHidden/>
+          </w:rPr>
+        </w:r>
+        <w:r>
+          <w:rPr>
+            <w:noProof/>
+            <w:webHidden/>
+          </w:rPr>
+          <w:fldChar w:fldCharType="separate"/>
+        </w:r>
+        <w:r>
+          <w:rPr>
+            <w:noProof/>
+            <w:webHidden/>
+          </w:rPr>
+          <w:t>4</w:t>
+        </w:r>
+        <w:r>
+          <w:rPr>
+            <w:noProof/>
+            <w:webHidden/>
+          </w:rPr>
+          <w:fldChar w:fldCharType="end"/>
+        </w:r>
+      </w:hyperlink>
+    </w:p>
+    <w:p>
+      <w:pPr>
+        <w:pStyle w:val="TOC3"/>
+        <w:tabs>
+          <w:tab w:val="left" w:pos="1100"/>
+          <w:tab w:val="right" w:leader="dot" w:pos="9016"/>
+        </w:tabs>
+        <w:rPr>
+          <w:i w:val="0"/>
+          <w:iCs w:val="0"/>
+          <w:noProof/>
+          <w:sz w:val="22"/>
+          <w:szCs w:val="22"/>
+        </w:rPr>
+      </w:pPr>
+      <w:hyperlink w:anchor="_Toc92661462" w:history="1">
+        <w:r>
+          <w:rPr>
+            <w:rStyle w:val="Hyperlink"/>
+            <w:noProof/>
+          </w:rPr>
+          <w:t>1.2.4</w:t>
+        </w:r>
+        <w:r>
+          <w:rPr>
+            <w:i w:val="0"/>
+            <w:iCs w:val="0"/>
+            <w:noProof/>
+            <w:sz w:val="22"/>
+            <w:szCs w:val="22"/>
+          </w:rPr>
+          <w:tab/>
+        </w:r>
+        <w:r>
+          <w:rPr>
+            <w:rStyle w:val="Hyperlink"/>
+            <w:noProof/>
+          </w:rPr>
+          <w:t>Session</w:t>
+        </w:r>
+        <w:r>
+          <w:rPr>
+            <w:noProof/>
+            <w:webHidden/>
+          </w:rPr>
+          <w:tab/>
+        </w:r>
+        <w:r>
+          <w:rPr>
+            <w:noProof/>
+            <w:webHidden/>
+          </w:rPr>
+          <w:fldChar w:fldCharType="begin"/>
+        </w:r>
+        <w:r>
+          <w:rPr>
+            <w:noProof/>
+            <w:webHidden/>
+          </w:rPr>
+          <w:instrText xml:space="preserve"> PAGEREF _Toc92661462 \h </w:instrText>
+        </w:r>
+        <w:r>
+          <w:rPr>
+            <w:noProof/>
+            <w:webHidden/>
+          </w:rPr>
+        </w:r>
+        <w:r>
+          <w:rPr>
+            <w:noProof/>
+            <w:webHidden/>
+          </w:rPr>
+          <w:fldChar w:fldCharType="separate"/>
+        </w:r>
+        <w:r>
+          <w:rPr>
+            <w:noProof/>
+            <w:webHidden/>
+          </w:rPr>
+          <w:t>4</w:t>
+        </w:r>
+        <w:r>
+          <w:rPr>
+            <w:noProof/>
+            <w:webHidden/>
+          </w:rPr>
+          <w:fldChar w:fldCharType="end"/>
+        </w:r>
+      </w:hyperlink>
+    </w:p>
+    <w:p>
+      <w:pPr>
+        <w:pStyle w:val="TOC3"/>
+        <w:tabs>
+          <w:tab w:val="left" w:pos="1100"/>
+          <w:tab w:val="right" w:leader="dot" w:pos="9016"/>
+        </w:tabs>
+        <w:rPr>
+          <w:i w:val="0"/>
+          <w:iCs w:val="0"/>
+          <w:noProof/>
+          <w:sz w:val="22"/>
+          <w:szCs w:val="22"/>
+        </w:rPr>
+      </w:pPr>
+      <w:hyperlink w:anchor="_Toc92661463" w:history="1">
+        <w:r>
+          <w:rPr>
+            <w:rStyle w:val="Hyperlink"/>
+            <w:noProof/>
+          </w:rPr>
+          <w:t>1.2.5</w:t>
+        </w:r>
+        <w:r>
+          <w:rPr>
+            <w:i w:val="0"/>
+            <w:iCs w:val="0"/>
+            <w:noProof/>
+            <w:sz w:val="22"/>
+            <w:szCs w:val="22"/>
+          </w:rPr>
+          <w:tab/>
+        </w:r>
+        <w:r>
+          <w:rPr>
+            <w:rStyle w:val="Hyperlink"/>
+            <w:noProof/>
+          </w:rPr>
+          <w:t>Galaxy</w:t>
+        </w:r>
+        <w:r>
+          <w:rPr>
+            <w:noProof/>
+            <w:webHidden/>
+          </w:rPr>
+          <w:tab/>
+        </w:r>
+        <w:r>
+          <w:rPr>
+            <w:noProof/>
+            <w:webHidden/>
+          </w:rPr>
+          <w:fldChar w:fldCharType="begin"/>
+        </w:r>
+        <w:r>
+          <w:rPr>
+            <w:noProof/>
+            <w:webHidden/>
+          </w:rPr>
+          <w:instrText xml:space="preserve"> PAGEREF _Toc92661463 \h </w:instrText>
+        </w:r>
+        <w:r>
+          <w:rPr>
+            <w:noProof/>
+            <w:webHidden/>
+          </w:rPr>
+        </w:r>
+        <w:r>
+          <w:rPr>
+            <w:noProof/>
+            <w:webHidden/>
+          </w:rPr>
+          <w:fldChar w:fldCharType="separate"/>
+        </w:r>
+        <w:r>
+          <w:rPr>
+            <w:noProof/>
+            <w:webHidden/>
+          </w:rPr>
+          <w:t>4</w:t>
+        </w:r>
+        <w:r>
+          <w:rPr>
+            <w:noProof/>
+            <w:webHidden/>
+          </w:rPr>
+          <w:fldChar w:fldCharType="end"/>
+        </w:r>
+      </w:hyperlink>
+    </w:p>
+    <w:p>
+      <w:pPr>
+        <w:pStyle w:val="TOC3"/>
+        <w:tabs>
+          <w:tab w:val="left" w:pos="1100"/>
+          <w:tab w:val="right" w:leader="dot" w:pos="9016"/>
+        </w:tabs>
+        <w:rPr>
+          <w:i w:val="0"/>
+          <w:iCs w:val="0"/>
+          <w:noProof/>
+          <w:sz w:val="22"/>
+          <w:szCs w:val="22"/>
+        </w:rPr>
+      </w:pPr>
+      <w:hyperlink w:anchor="_Toc92661464" w:history="1">
+        <w:r>
+          <w:rPr>
+            <w:rStyle w:val="Hyperlink"/>
+            <w:noProof/>
+          </w:rPr>
+          <w:t>1.2.6</w:t>
+        </w:r>
+        <w:r>
+          <w:rPr>
+            <w:i w:val="0"/>
+            <w:iCs w:val="0"/>
+            <w:noProof/>
+            <w:sz w:val="22"/>
+            <w:szCs w:val="22"/>
+          </w:rPr>
+          <w:tab/>
+        </w:r>
+        <w:r>
+          <w:rPr>
+            <w:rStyle w:val="Hyperlink"/>
+            <w:noProof/>
+          </w:rPr>
+          <w:t>Planete</w:t>
+        </w:r>
+        <w:r>
+          <w:rPr>
+            <w:noProof/>
+            <w:webHidden/>
+          </w:rPr>
+          <w:tab/>
+        </w:r>
+        <w:r>
+          <w:rPr>
+            <w:noProof/>
+            <w:webHidden/>
+          </w:rPr>
+          <w:fldChar w:fldCharType="begin"/>
+        </w:r>
+        <w:r>
+          <w:rPr>
+            <w:noProof/>
+            <w:webHidden/>
+          </w:rPr>
+          <w:instrText xml:space="preserve"> PAGEREF _Toc92661464 \h </w:instrText>
+        </w:r>
+        <w:r>
+          <w:rPr>
+            <w:noProof/>
+            <w:webHidden/>
+          </w:rPr>
+        </w:r>
+        <w:r>
+          <w:rPr>
+            <w:noProof/>
+            <w:webHidden/>
+          </w:rPr>
+          <w:fldChar w:fldCharType="separate"/>
+        </w:r>
+        <w:r>
+          <w:rPr>
+            <w:noProof/>
+            <w:webHidden/>
+          </w:rPr>
+          <w:t>4</w:t>
         </w:r>
         <w:r>
           <w:rPr>
@@ -698,7 +1238,7 @@
           <w:szCs w:val="22"/>
         </w:rPr>
       </w:pPr>
-      <w:hyperlink w:anchor="_Toc92376792" w:history="1">
+      <w:hyperlink w:anchor="_Toc92661465" w:history="1">
         <w:r>
           <w:rPr>
             <w:rStyle w:val="Hyperlink"/>
@@ -743,7 +1283,7 @@
             <w:noProof/>
             <w:webHidden/>
           </w:rPr>
-          <w:instrText xml:space="preserve"> PAGEREF _Toc92376792 \h </w:instrText>
+          <w:instrText xml:space="preserve"> PAGEREF _Toc92661465 \h </w:instrText>
         </w:r>
         <w:r>
           <w:rPr>
@@ -763,7 +1303,7 @@
             <w:noProof/>
             <w:webHidden/>
           </w:rPr>
-          <w:t>3</w:t>
+          <w:t>5</w:t>
         </w:r>
         <w:r>
           <w:rPr>
@@ -788,7 +1328,7 @@
           <w:szCs w:val="22"/>
         </w:rPr>
       </w:pPr>
-      <w:hyperlink w:anchor="_Toc92376793" w:history="1">
+      <w:hyperlink w:anchor="_Toc92661466" w:history="1">
         <w:r>
           <w:rPr>
             <w:rStyle w:val="Hyperlink"/>
@@ -831,7 +1371,7 @@
             <w:noProof/>
             <w:webHidden/>
           </w:rPr>
-          <w:instrText xml:space="preserve"> PAGEREF _Toc92376793 \h </w:instrText>
+          <w:instrText xml:space="preserve"> PAGEREF _Toc92661466 \h </w:instrText>
         </w:r>
         <w:r>
           <w:rPr>
@@ -851,7 +1391,7 @@
             <w:noProof/>
             <w:webHidden/>
           </w:rPr>
-          <w:t>3</w:t>
+          <w:t>5</w:t>
         </w:r>
         <w:r>
           <w:rPr>
@@ -876,7 +1416,7 @@
           <w:szCs w:val="22"/>
         </w:rPr>
       </w:pPr>
-      <w:hyperlink w:anchor="_Toc92376794" w:history="1">
+      <w:hyperlink w:anchor="_Toc92661467" w:history="1">
         <w:r>
           <w:rPr>
             <w:rStyle w:val="Hyperlink"/>
@@ -919,7 +1459,7 @@
             <w:noProof/>
             <w:webHidden/>
           </w:rPr>
-          <w:instrText xml:space="preserve"> PAGEREF _Toc92376794 \h </w:instrText>
+          <w:instrText xml:space="preserve"> PAGEREF _Toc92661467 \h </w:instrText>
         </w:r>
         <w:r>
           <w:rPr>
@@ -939,7 +1479,637 @@
             <w:noProof/>
             <w:webHidden/>
           </w:rPr>
-          <w:t>3</w:t>
+          <w:t>6</w:t>
+        </w:r>
+        <w:r>
+          <w:rPr>
+            <w:noProof/>
+            <w:webHidden/>
+          </w:rPr>
+          <w:fldChar w:fldCharType="end"/>
+        </w:r>
+      </w:hyperlink>
+    </w:p>
+    <w:p>
+      <w:pPr>
+        <w:pStyle w:val="TOC3"/>
+        <w:tabs>
+          <w:tab w:val="left" w:pos="1100"/>
+          <w:tab w:val="right" w:leader="dot" w:pos="9016"/>
+        </w:tabs>
+        <w:rPr>
+          <w:i w:val="0"/>
+          <w:iCs w:val="0"/>
+          <w:noProof/>
+          <w:sz w:val="22"/>
+          <w:szCs w:val="22"/>
+        </w:rPr>
+      </w:pPr>
+      <w:hyperlink w:anchor="_Toc92661468" w:history="1">
+        <w:r>
+          <w:rPr>
+            <w:rStyle w:val="Hyperlink"/>
+            <w:noProof/>
+          </w:rPr>
+          <w:t>2.2.1</w:t>
+        </w:r>
+        <w:r>
+          <w:rPr>
+            <w:i w:val="0"/>
+            <w:iCs w:val="0"/>
+            <w:noProof/>
+            <w:sz w:val="22"/>
+            <w:szCs w:val="22"/>
+          </w:rPr>
+          <w:tab/>
+        </w:r>
+        <w:r>
+          <w:rPr>
+            <w:rStyle w:val="Hyperlink"/>
+            <w:noProof/>
+          </w:rPr>
+          <w:t>User</w:t>
+        </w:r>
+        <w:r>
+          <w:rPr>
+            <w:noProof/>
+            <w:webHidden/>
+          </w:rPr>
+          <w:tab/>
+        </w:r>
+        <w:r>
+          <w:rPr>
+            <w:noProof/>
+            <w:webHidden/>
+          </w:rPr>
+          <w:fldChar w:fldCharType="begin"/>
+        </w:r>
+        <w:r>
+          <w:rPr>
+            <w:noProof/>
+            <w:webHidden/>
+          </w:rPr>
+          <w:instrText xml:space="preserve"> PAGEREF _Toc92661468 \h </w:instrText>
+        </w:r>
+        <w:r>
+          <w:rPr>
+            <w:noProof/>
+            <w:webHidden/>
+          </w:rPr>
+        </w:r>
+        <w:r>
+          <w:rPr>
+            <w:noProof/>
+            <w:webHidden/>
+          </w:rPr>
+          <w:fldChar w:fldCharType="separate"/>
+        </w:r>
+        <w:r>
+          <w:rPr>
+            <w:noProof/>
+            <w:webHidden/>
+          </w:rPr>
+          <w:t>6</w:t>
+        </w:r>
+        <w:r>
+          <w:rPr>
+            <w:noProof/>
+            <w:webHidden/>
+          </w:rPr>
+          <w:fldChar w:fldCharType="end"/>
+        </w:r>
+      </w:hyperlink>
+    </w:p>
+    <w:p>
+      <w:pPr>
+        <w:pStyle w:val="TOC3"/>
+        <w:tabs>
+          <w:tab w:val="left" w:pos="1100"/>
+          <w:tab w:val="right" w:leader="dot" w:pos="9016"/>
+        </w:tabs>
+        <w:rPr>
+          <w:i w:val="0"/>
+          <w:iCs w:val="0"/>
+          <w:noProof/>
+          <w:sz w:val="22"/>
+          <w:szCs w:val="22"/>
+        </w:rPr>
+      </w:pPr>
+      <w:hyperlink w:anchor="_Toc92661469" w:history="1">
+        <w:r>
+          <w:rPr>
+            <w:rStyle w:val="Hyperlink"/>
+            <w:noProof/>
+          </w:rPr>
+          <w:t>2.2.2</w:t>
+        </w:r>
+        <w:r>
+          <w:rPr>
+            <w:i w:val="0"/>
+            <w:iCs w:val="0"/>
+            <w:noProof/>
+            <w:sz w:val="22"/>
+            <w:szCs w:val="22"/>
+          </w:rPr>
+          <w:tab/>
+        </w:r>
+        <w:r>
+          <w:rPr>
+            <w:rStyle w:val="Hyperlink"/>
+            <w:noProof/>
+          </w:rPr>
+          <w:t>Player</w:t>
+        </w:r>
+        <w:r>
+          <w:rPr>
+            <w:noProof/>
+            <w:webHidden/>
+          </w:rPr>
+          <w:tab/>
+        </w:r>
+        <w:r>
+          <w:rPr>
+            <w:noProof/>
+            <w:webHidden/>
+          </w:rPr>
+          <w:fldChar w:fldCharType="begin"/>
+        </w:r>
+        <w:r>
+          <w:rPr>
+            <w:noProof/>
+            <w:webHidden/>
+          </w:rPr>
+          <w:instrText xml:space="preserve"> PAGEREF _Toc92661469 \h </w:instrText>
+        </w:r>
+        <w:r>
+          <w:rPr>
+            <w:noProof/>
+            <w:webHidden/>
+          </w:rPr>
+        </w:r>
+        <w:r>
+          <w:rPr>
+            <w:noProof/>
+            <w:webHidden/>
+          </w:rPr>
+          <w:fldChar w:fldCharType="separate"/>
+        </w:r>
+        <w:r>
+          <w:rPr>
+            <w:noProof/>
+            <w:webHidden/>
+          </w:rPr>
+          <w:t>6</w:t>
+        </w:r>
+        <w:r>
+          <w:rPr>
+            <w:noProof/>
+            <w:webHidden/>
+          </w:rPr>
+          <w:fldChar w:fldCharType="end"/>
+        </w:r>
+      </w:hyperlink>
+    </w:p>
+    <w:p>
+      <w:pPr>
+        <w:pStyle w:val="TOC3"/>
+        <w:tabs>
+          <w:tab w:val="left" w:pos="1100"/>
+          <w:tab w:val="right" w:leader="dot" w:pos="9016"/>
+        </w:tabs>
+        <w:rPr>
+          <w:i w:val="0"/>
+          <w:iCs w:val="0"/>
+          <w:noProof/>
+          <w:sz w:val="22"/>
+          <w:szCs w:val="22"/>
+        </w:rPr>
+      </w:pPr>
+      <w:hyperlink w:anchor="_Toc92661470" w:history="1">
+        <w:r>
+          <w:rPr>
+            <w:rStyle w:val="Hyperlink"/>
+            <w:noProof/>
+          </w:rPr>
+          <w:t>2.2.3</w:t>
+        </w:r>
+        <w:r>
+          <w:rPr>
+            <w:i w:val="0"/>
+            <w:iCs w:val="0"/>
+            <w:noProof/>
+            <w:sz w:val="22"/>
+            <w:szCs w:val="22"/>
+          </w:rPr>
+          <w:tab/>
+        </w:r>
+        <w:r>
+          <w:rPr>
+            <w:rStyle w:val="Hyperlink"/>
+            <w:noProof/>
+          </w:rPr>
+          <w:t>PlayerColor</w:t>
+        </w:r>
+        <w:r>
+          <w:rPr>
+            <w:noProof/>
+            <w:webHidden/>
+          </w:rPr>
+          <w:tab/>
+        </w:r>
+        <w:r>
+          <w:rPr>
+            <w:noProof/>
+            <w:webHidden/>
+          </w:rPr>
+          <w:fldChar w:fldCharType="begin"/>
+        </w:r>
+        <w:r>
+          <w:rPr>
+            <w:noProof/>
+            <w:webHidden/>
+          </w:rPr>
+          <w:instrText xml:space="preserve"> PAGEREF _Toc92661470 \h </w:instrText>
+        </w:r>
+        <w:r>
+          <w:rPr>
+            <w:noProof/>
+            <w:webHidden/>
+          </w:rPr>
+        </w:r>
+        <w:r>
+          <w:rPr>
+            <w:noProof/>
+            <w:webHidden/>
+          </w:rPr>
+          <w:fldChar w:fldCharType="separate"/>
+        </w:r>
+        <w:r>
+          <w:rPr>
+            <w:noProof/>
+            <w:webHidden/>
+          </w:rPr>
+          <w:t>6</w:t>
+        </w:r>
+        <w:r>
+          <w:rPr>
+            <w:noProof/>
+            <w:webHidden/>
+          </w:rPr>
+          <w:fldChar w:fldCharType="end"/>
+        </w:r>
+      </w:hyperlink>
+    </w:p>
+    <w:p>
+      <w:pPr>
+        <w:pStyle w:val="TOC3"/>
+        <w:tabs>
+          <w:tab w:val="left" w:pos="1100"/>
+          <w:tab w:val="right" w:leader="dot" w:pos="9016"/>
+        </w:tabs>
+        <w:rPr>
+          <w:i w:val="0"/>
+          <w:iCs w:val="0"/>
+          <w:noProof/>
+          <w:sz w:val="22"/>
+          <w:szCs w:val="22"/>
+        </w:rPr>
+      </w:pPr>
+      <w:hyperlink w:anchor="_Toc92661471" w:history="1">
+        <w:r>
+          <w:rPr>
+            <w:rStyle w:val="Hyperlink"/>
+            <w:noProof/>
+          </w:rPr>
+          <w:t>2.2.4</w:t>
+        </w:r>
+        <w:r>
+          <w:rPr>
+            <w:i w:val="0"/>
+            <w:iCs w:val="0"/>
+            <w:noProof/>
+            <w:sz w:val="22"/>
+            <w:szCs w:val="22"/>
+          </w:rPr>
+          <w:tab/>
+        </w:r>
+        <w:r>
+          <w:rPr>
+            <w:rStyle w:val="Hyperlink"/>
+            <w:noProof/>
+          </w:rPr>
+          <w:t>Session</w:t>
+        </w:r>
+        <w:r>
+          <w:rPr>
+            <w:noProof/>
+            <w:webHidden/>
+          </w:rPr>
+          <w:tab/>
+        </w:r>
+        <w:r>
+          <w:rPr>
+            <w:noProof/>
+            <w:webHidden/>
+          </w:rPr>
+          <w:fldChar w:fldCharType="begin"/>
+        </w:r>
+        <w:r>
+          <w:rPr>
+            <w:noProof/>
+            <w:webHidden/>
+          </w:rPr>
+          <w:instrText xml:space="preserve"> PAGEREF _Toc92661471 \h </w:instrText>
+        </w:r>
+        <w:r>
+          <w:rPr>
+            <w:noProof/>
+            <w:webHidden/>
+          </w:rPr>
+        </w:r>
+        <w:r>
+          <w:rPr>
+            <w:noProof/>
+            <w:webHidden/>
+          </w:rPr>
+          <w:fldChar w:fldCharType="separate"/>
+        </w:r>
+        <w:r>
+          <w:rPr>
+            <w:noProof/>
+            <w:webHidden/>
+          </w:rPr>
+          <w:t>6</w:t>
+        </w:r>
+        <w:r>
+          <w:rPr>
+            <w:noProof/>
+            <w:webHidden/>
+          </w:rPr>
+          <w:fldChar w:fldCharType="end"/>
+        </w:r>
+      </w:hyperlink>
+    </w:p>
+    <w:p>
+      <w:pPr>
+        <w:pStyle w:val="TOC3"/>
+        <w:tabs>
+          <w:tab w:val="left" w:pos="1100"/>
+          <w:tab w:val="right" w:leader="dot" w:pos="9016"/>
+        </w:tabs>
+        <w:rPr>
+          <w:i w:val="0"/>
+          <w:iCs w:val="0"/>
+          <w:noProof/>
+          <w:sz w:val="22"/>
+          <w:szCs w:val="22"/>
+        </w:rPr>
+      </w:pPr>
+      <w:hyperlink w:anchor="_Toc92661472" w:history="1">
+        <w:r>
+          <w:rPr>
+            <w:rStyle w:val="Hyperlink"/>
+            <w:noProof/>
+          </w:rPr>
+          <w:t>2.2.5</w:t>
+        </w:r>
+        <w:r>
+          <w:rPr>
+            <w:i w:val="0"/>
+            <w:iCs w:val="0"/>
+            <w:noProof/>
+            <w:sz w:val="22"/>
+            <w:szCs w:val="22"/>
+          </w:rPr>
+          <w:tab/>
+        </w:r>
+        <w:r>
+          <w:rPr>
+            <w:rStyle w:val="Hyperlink"/>
+            <w:noProof/>
+          </w:rPr>
+          <w:t>Galaxy</w:t>
+        </w:r>
+        <w:r>
+          <w:rPr>
+            <w:noProof/>
+            <w:webHidden/>
+          </w:rPr>
+          <w:tab/>
+        </w:r>
+        <w:r>
+          <w:rPr>
+            <w:noProof/>
+            <w:webHidden/>
+          </w:rPr>
+          <w:fldChar w:fldCharType="begin"/>
+        </w:r>
+        <w:r>
+          <w:rPr>
+            <w:noProof/>
+            <w:webHidden/>
+          </w:rPr>
+          <w:instrText xml:space="preserve"> PAGEREF _Toc92661472 \h </w:instrText>
+        </w:r>
+        <w:r>
+          <w:rPr>
+            <w:noProof/>
+            <w:webHidden/>
+          </w:rPr>
+        </w:r>
+        <w:r>
+          <w:rPr>
+            <w:noProof/>
+            <w:webHidden/>
+          </w:rPr>
+          <w:fldChar w:fldCharType="separate"/>
+        </w:r>
+        <w:r>
+          <w:rPr>
+            <w:noProof/>
+            <w:webHidden/>
+          </w:rPr>
+          <w:t>6</w:t>
+        </w:r>
+        <w:r>
+          <w:rPr>
+            <w:noProof/>
+            <w:webHidden/>
+          </w:rPr>
+          <w:fldChar w:fldCharType="end"/>
+        </w:r>
+      </w:hyperlink>
+    </w:p>
+    <w:p>
+      <w:pPr>
+        <w:pStyle w:val="TOC3"/>
+        <w:tabs>
+          <w:tab w:val="left" w:pos="1100"/>
+          <w:tab w:val="right" w:leader="dot" w:pos="9016"/>
+        </w:tabs>
+        <w:rPr>
+          <w:i w:val="0"/>
+          <w:iCs w:val="0"/>
+          <w:noProof/>
+          <w:sz w:val="22"/>
+          <w:szCs w:val="22"/>
+        </w:rPr>
+      </w:pPr>
+      <w:hyperlink w:anchor="_Toc92661473" w:history="1">
+        <w:r>
+          <w:rPr>
+            <w:rStyle w:val="Hyperlink"/>
+            <w:noProof/>
+          </w:rPr>
+          <w:t>2.2.6</w:t>
+        </w:r>
+        <w:r>
+          <w:rPr>
+            <w:i w:val="0"/>
+            <w:iCs w:val="0"/>
+            <w:noProof/>
+            <w:sz w:val="22"/>
+            <w:szCs w:val="22"/>
+          </w:rPr>
+          <w:tab/>
+        </w:r>
+        <w:r>
+          <w:rPr>
+            <w:rStyle w:val="Hyperlink"/>
+            <w:noProof/>
+          </w:rPr>
+          <w:t>Planet</w:t>
+        </w:r>
+        <w:r>
+          <w:rPr>
+            <w:noProof/>
+            <w:webHidden/>
+          </w:rPr>
+          <w:tab/>
+        </w:r>
+        <w:r>
+          <w:rPr>
+            <w:noProof/>
+            <w:webHidden/>
+          </w:rPr>
+          <w:fldChar w:fldCharType="begin"/>
+        </w:r>
+        <w:r>
+          <w:rPr>
+            <w:noProof/>
+            <w:webHidden/>
+          </w:rPr>
+          <w:instrText xml:space="preserve"> PAGEREF _Toc92661473 \h </w:instrText>
+        </w:r>
+        <w:r>
+          <w:rPr>
+            <w:noProof/>
+            <w:webHidden/>
+          </w:rPr>
+        </w:r>
+        <w:r>
+          <w:rPr>
+            <w:noProof/>
+            <w:webHidden/>
+          </w:rPr>
+          <w:fldChar w:fldCharType="separate"/>
+        </w:r>
+        <w:r>
+          <w:rPr>
+            <w:noProof/>
+            <w:webHidden/>
+          </w:rPr>
+          <w:t>6</w:t>
+        </w:r>
+        <w:r>
+          <w:rPr>
+            <w:noProof/>
+            <w:webHidden/>
+          </w:rPr>
+          <w:fldChar w:fldCharType="end"/>
+        </w:r>
+      </w:hyperlink>
+    </w:p>
+    <w:p>
+      <w:pPr>
+        <w:pStyle w:val="TOC3"/>
+        <w:tabs>
+          <w:tab w:val="left" w:pos="1100"/>
+          <w:tab w:val="right" w:leader="dot" w:pos="9016"/>
+        </w:tabs>
+        <w:rPr>
+          <w:i w:val="0"/>
+          <w:iCs w:val="0"/>
+          <w:noProof/>
+          <w:sz w:val="22"/>
+          <w:szCs w:val="22"/>
+        </w:rPr>
+      </w:pPr>
+      <w:hyperlink w:anchor="_Toc92661474" w:history="1">
+        <w:r>
+          <w:rPr>
+            <w:rStyle w:val="Hyperlink"/>
+            <w:noProof/>
+          </w:rPr>
+          <w:t>2.2.7</w:t>
+        </w:r>
+        <w:r>
+          <w:rPr>
+            <w:i w:val="0"/>
+            <w:iCs w:val="0"/>
+            <w:noProof/>
+            <w:sz w:val="22"/>
+            <w:szCs w:val="22"/>
+          </w:rPr>
+          <w:tab/>
+        </w:r>
+        <w:r>
+          <w:rPr>
+            <w:rStyle w:val="Hyperlink"/>
+            <w:noProof/>
+          </w:rPr>
+          <w:t>PlanetPlanet</w:t>
+        </w:r>
+        <w:r>
+          <w:rPr>
+            <w:noProof/>
+            <w:webHidden/>
+          </w:rPr>
+          <w:tab/>
+        </w:r>
+        <w:r>
+          <w:rPr>
+            <w:noProof/>
+            <w:webHidden/>
+          </w:rPr>
+          <w:fldChar w:fldCharType="begin"/>
+        </w:r>
+        <w:r>
+          <w:rPr>
+            <w:noProof/>
+            <w:webHidden/>
+          </w:rPr>
+          <w:instrText xml:space="preserve"> PAGEREF _Toc92661474 \h </w:instrText>
+        </w:r>
+        <w:r>
+          <w:rPr>
+            <w:noProof/>
+            <w:webHidden/>
+          </w:rPr>
+        </w:r>
+        <w:r>
+          <w:rPr>
+            <w:noProof/>
+            <w:webHidden/>
+          </w:rPr>
+          <w:fldChar w:fldCharType="separate"/>
+        </w:r>
+        <w:r>
+          <w:rPr>
+            <w:noProof/>
+            <w:webHidden/>
+          </w:rPr>
+          <w:t>6</w:t>
         </w:r>
         <w:r>
           <w:rPr>
@@ -966,7 +2136,7 @@
           <w:szCs w:val="22"/>
         </w:rPr>
       </w:pPr>
-      <w:hyperlink w:anchor="_Toc92376795" w:history="1">
+      <w:hyperlink w:anchor="_Toc92661475" w:history="1">
         <w:r>
           <w:rPr>
             <w:rStyle w:val="Hyperlink"/>
@@ -1011,7 +2181,7 @@
             <w:noProof/>
             <w:webHidden/>
           </w:rPr>
-          <w:instrText xml:space="preserve"> PAGEREF _Toc92376795 \h </w:instrText>
+          <w:instrText xml:space="preserve"> PAGEREF _Toc92661475 \h </w:instrText>
         </w:r>
         <w:r>
           <w:rPr>
@@ -1031,7 +2201,7 @@
             <w:noProof/>
             <w:webHidden/>
           </w:rPr>
-          <w:t>3</w:t>
+          <w:t>7</w:t>
         </w:r>
         <w:r>
           <w:rPr>
@@ -1057,7 +2227,7 @@
       <w:pPr>
         <w:pStyle w:val="Heading1"/>
       </w:pPr>
-      <w:bookmarkStart w:id="0" w:name="_Toc92376789"/>
+      <w:bookmarkStart w:id="0" w:name="_Toc92661456"/>
       <w:r>
         <w:t>Model podataka</w:t>
       </w:r>
@@ -1067,17 +2237,84 @@
       <w:pPr>
         <w:pStyle w:val="Heading2"/>
       </w:pPr>
-      <w:bookmarkStart w:id="1" w:name="_Toc92376790"/>
+      <w:bookmarkStart w:id="1" w:name="_Toc92661457"/>
       <w:r>
         <w:t>Dijagram klasa</w:t>
       </w:r>
       <w:bookmarkEnd w:id="1"/>
     </w:p>
     <w:p>
+      <w:r>
+        <w:t xml:space="preserve">Na sledećem dijagramu klasa predstavljen je model podataka </w:t>
+      </w:r>
+      <w:r>
+        <w:t>sistema</w:t>
+      </w:r>
+      <w:r>
+        <w:t xml:space="preserve"> Planet Wars:</w:t>
+      </w:r>
+    </w:p>
+    <w:p>
+      <w:r>
+        <w:rPr>
+          <w:noProof/>
+        </w:rPr>
+        <w:drawing>
+          <wp:inline distT="0" distB="0" distL="0" distR="0" wp14:anchorId="1875E9E6" wp14:editId="727A7483">
+            <wp:extent cx="5724525" cy="4391025"/>
+            <wp:effectExtent l="0" t="0" r="9525" b="9525"/>
+            <wp:docPr id="4" name="Picture 4"/>
+            <wp:cNvGraphicFramePr>
+              <a:graphicFrameLocks xmlns:a="http://schemas.openxmlformats.org/drawingml/2006/main" noChangeAspect="1"/>
+            </wp:cNvGraphicFramePr>
+            <a:graphic xmlns:a="http://schemas.openxmlformats.org/drawingml/2006/main">
+              <a:graphicData uri="http://schemas.openxmlformats.org/drawingml/2006/picture">
+                <pic:pic xmlns:pic="http://schemas.openxmlformats.org/drawingml/2006/picture">
+                  <pic:nvPicPr>
+                    <pic:cNvPr id="0" name="Picture 4"/>
+                    <pic:cNvPicPr>
+                      <a:picLocks noChangeAspect="1" noChangeArrowheads="1"/>
+                    </pic:cNvPicPr>
+                  </pic:nvPicPr>
+                  <pic:blipFill>
+                    <a:blip r:embed="rId9">
+                      <a:extLst>
+                        <a:ext uri="{28A0092B-C50C-407E-A947-70E740481C1C}">
+                          <a14:useLocalDpi xmlns:a14="http://schemas.microsoft.com/office/drawing/2010/main" val="0"/>
+                        </a:ext>
+                      </a:extLst>
+                    </a:blip>
+                    <a:srcRect/>
+                    <a:stretch>
+                      <a:fillRect/>
+                    </a:stretch>
+                  </pic:blipFill>
+                  <pic:spPr bwMode="auto">
+                    <a:xfrm>
+                      <a:off x="0" y="0"/>
+                      <a:ext cx="5724525" cy="4391025"/>
+                    </a:xfrm>
+                    <a:prstGeom prst="rect">
+                      <a:avLst/>
+                    </a:prstGeom>
+                    <a:noFill/>
+                    <a:ln>
+                      <a:noFill/>
+                    </a:ln>
+                  </pic:spPr>
+                </pic:pic>
+              </a:graphicData>
+            </a:graphic>
+          </wp:inline>
+        </w:drawing>
+      </w:r>
+    </w:p>
+    <w:p>
       <w:pPr>
         <w:pStyle w:val="Heading2"/>
-      </w:pPr>
-      <w:bookmarkStart w:id="2" w:name="_Toc92376791"/>
+        <w:jc w:val="both"/>
+      </w:pPr>
+      <w:bookmarkStart w:id="2" w:name="_Toc92661458"/>
       <w:r>
         <w:t>Klase</w:t>
       </w:r>
@@ -1085,48 +2322,566 @@
     </w:p>
     <w:p>
       <w:pPr>
+        <w:jc w:val="both"/>
+      </w:pPr>
+      <w:r>
+        <w:t>Model podataka sastoji se iz sledećih klasa.</w:t>
+      </w:r>
+    </w:p>
+    <w:p>
+      <w:pPr>
+        <w:pStyle w:val="Heading3"/>
+        <w:jc w:val="both"/>
+      </w:pPr>
+      <w:bookmarkStart w:id="3" w:name="_Toc92661459"/>
+      <w:r>
+        <w:t>User</w:t>
+      </w:r>
+      <w:bookmarkEnd w:id="3"/>
+    </w:p>
+    <w:p>
+      <w:pPr>
+        <w:jc w:val="both"/>
+      </w:pPr>
+      <w:r>
+        <w:t>User klasa ima zadatak da modeluje korisnika. Sadrži ID, onako kako se pamti u bazi</w:t>
+      </w:r>
+      <w:r>
+        <w:t>. Sadrži korisničko ime, kao i tag koji je unikatan u celom sistemu za dato korisničko ime. Ovim principom se pribegava kako bi korisnici mogli da imaju bilo koje korisničko ime, čak i ako je ono zapravo zauzeto. Korisničko ime sa tagom, zajedno sa passwordom, se koristi za autentifikaciju korisnika. Pored toga, korisnik ima i atribut displayedName.</w:t>
+      </w:r>
+    </w:p>
+    <w:p>
+      <w:pPr>
+        <w:pStyle w:val="Heading3"/>
+        <w:jc w:val="both"/>
+      </w:pPr>
+      <w:bookmarkStart w:id="4" w:name="_Toc92661460"/>
+      <w:r>
+        <w:t>Player</w:t>
+      </w:r>
+      <w:bookmarkEnd w:id="4"/>
+    </w:p>
+    <w:p>
+      <w:pPr>
+        <w:jc w:val="both"/>
+      </w:pPr>
+      <w:r>
+        <w:t>Player klasa služi kako bi se korisnik povezao sa pokrenutom igrom. Kada se korisnik priključi nekoj igri (u daljem tekstu sesija), dodeljuje mu se Player objekat</w:t>
+      </w:r>
+      <w:r>
+        <w:t xml:space="preserve">. </w:t>
+      </w:r>
+      <w:r>
+        <w:t xml:space="preserve">Jedan korisnik može istovremeno biti u više sesija, zbog mogućnosti snimanja igre i kasnijeg nastavljanja, a sesija ujedno uključuje više korisnika, tako da Player služi da poveže korisnike sa sesijama. </w:t>
+      </w:r>
+      <w:r>
+        <w:t xml:space="preserve">Player ima svoju boju, koja je određena njegovim rednim brojem u sesiji. Pored toga, svaki igrač ima niz </w:t>
+      </w:r>
+      <w:r>
+        <w:lastRenderedPageBreak/>
+        <w:t xml:space="preserve">planeta koje poseduje, kao i ukupan broj armija. Atribut isActive pokazuje da li igrač učestvuje u igri, odnosno da li je </w:t>
+      </w:r>
+      <w:r>
+        <w:t>pobeđen.</w:t>
+      </w:r>
+    </w:p>
+    <w:p>
+      <w:pPr>
+        <w:pStyle w:val="Heading3"/>
+        <w:jc w:val="both"/>
+      </w:pPr>
+      <w:bookmarkStart w:id="5" w:name="_Toc92661461"/>
+      <w:r>
+        <w:t>PlayerColor</w:t>
+      </w:r>
+      <w:bookmarkEnd w:id="5"/>
+    </w:p>
+    <w:p>
+      <w:pPr>
+        <w:jc w:val="both"/>
+      </w:pPr>
+      <w:r>
+        <w:t>Klasa koja čuva boju igrača u sesiji, i redni broj poteza (potezi se odvijaju ciklično među igračima u sesiji). Boja je vezana za redni broj igrača, a vrednosti su predefinisane.</w:t>
+      </w:r>
+    </w:p>
+    <w:p>
+      <w:pPr>
+        <w:pStyle w:val="Heading3"/>
+        <w:jc w:val="both"/>
+      </w:pPr>
+      <w:bookmarkStart w:id="6" w:name="_Toc92661462"/>
+      <w:r>
+        <w:t>Session</w:t>
+      </w:r>
+      <w:bookmarkEnd w:id="6"/>
+    </w:p>
+    <w:p>
+      <w:pPr>
+        <w:jc w:val="both"/>
+      </w:pPr>
+      <w:r>
+        <w:t>Klasa Sesija ima centralnu ulogu u okviru igre. Sesija okuplja igrače koji učestvuju, a igrači se priključuju sesiji pomoću njenog imena i password-a. Sesija koja nije označena kao privatna (isPrivate) ima prazno polje za password. Sesija prihvata maksimalni broj igrača (maxPlayers),i čuva niz igrača koji su u sesiji. Čuva se i vlasnik sesije, odnosno korisnik koji je kreirao sesiju, kao i igrač koji je trenutno na potezu.</w:t>
+      </w:r>
+    </w:p>
+    <w:p>
+      <w:pPr>
+        <w:pStyle w:val="Heading3"/>
+        <w:jc w:val="both"/>
+      </w:pPr>
+      <w:bookmarkStart w:id="7" w:name="_Toc92661463"/>
+      <w:r>
+        <w:t>Galaxy</w:t>
+      </w:r>
+      <w:bookmarkEnd w:id="7"/>
+    </w:p>
+    <w:p>
+      <w:pPr>
+        <w:jc w:val="both"/>
+      </w:pPr>
+      <w:r>
+        <w:t>Galaxy povezuje niz planeta sa datom sesijom. Sadrži niz planeta i broj planeta u galaksiji, a njena svrha je da se kreiranje planeta odvoji od same sesije.</w:t>
+      </w:r>
+    </w:p>
+    <w:p>
+      <w:pPr>
+        <w:pStyle w:val="Heading3"/>
+        <w:jc w:val="both"/>
+      </w:pPr>
+      <w:bookmarkStart w:id="8" w:name="_Toc92661464"/>
+      <w:r>
+        <w:t>Planete</w:t>
+      </w:r>
+      <w:bookmarkEnd w:id="8"/>
+    </w:p>
+    <w:p>
+      <w:pPr>
+        <w:pStyle w:val="Heading4"/>
+        <w:jc w:val="both"/>
+      </w:pPr>
+      <w:r>
+        <w:t>DecoratedPlanet</w:t>
+      </w:r>
+    </w:p>
+    <w:p>
+      <w:pPr>
+        <w:jc w:val="both"/>
+      </w:pPr>
+      <w:r>
+        <w:t xml:space="preserve">Interfejs koji predstavlja osnovu za planete. Implementiran je decorator obrazac koji služi da objedini osnovnu planetu sa željenim resursima. </w:t>
+      </w:r>
+    </w:p>
+    <w:p>
+      <w:pPr>
+        <w:pStyle w:val="Heading4"/>
+        <w:jc w:val="both"/>
+      </w:pPr>
+      <w:r>
+        <w:t>BasicPlanet</w:t>
+      </w:r>
+    </w:p>
+    <w:p>
+      <w:pPr>
+        <w:jc w:val="both"/>
+      </w:pPr>
+      <w:r>
+        <w:t>Klasa koja predstavlja osnovnu planetu, koja sadrži vlasnika planete i broj armija koje se nalaze na toj planeti.</w:t>
+      </w:r>
+    </w:p>
+    <w:p>
+      <w:pPr>
+        <w:pStyle w:val="Heading4"/>
+        <w:jc w:val="both"/>
+      </w:pPr>
+      <w:r>
+        <w:t>AttackDecorator</w:t>
+      </w:r>
+    </w:p>
+    <w:p>
+      <w:pPr>
+        <w:jc w:val="both"/>
+      </w:pPr>
+      <w:r>
+        <w:t>Dodaje Attack bonus (kao attack resurs) na planetu. Sadrži attackModifier atribut.</w:t>
+      </w:r>
+    </w:p>
+    <w:p>
+      <w:pPr>
+        <w:pStyle w:val="Heading4"/>
+        <w:jc w:val="both"/>
+      </w:pPr>
+      <w:r>
+        <w:t>DefenseDecorator</w:t>
+      </w:r>
+    </w:p>
+    <w:p>
+      <w:pPr>
+        <w:jc w:val="both"/>
+      </w:pPr>
+      <w:r>
+        <w:t>Dodaje Defense bonus na planetu i sadrži defenseModifier.</w:t>
+      </w:r>
+    </w:p>
+    <w:p>
+      <w:pPr>
+        <w:pStyle w:val="Heading4"/>
+        <w:jc w:val="both"/>
+      </w:pPr>
+      <w:r>
+        <w:t>MovementDecorator</w:t>
+      </w:r>
+    </w:p>
+    <w:p>
+      <w:pPr>
+        <w:jc w:val="both"/>
+      </w:pPr>
+      <w:r>
+        <w:t>Dodaje Movement bonus na planetu pomoću movementModifier.</w:t>
+      </w:r>
+    </w:p>
+    <w:p>
+      <w:pPr>
+        <w:jc w:val="both"/>
+      </w:pPr>
+    </w:p>
+    <w:p>
+      <w:pPr>
+        <w:jc w:val="both"/>
+      </w:pPr>
+    </w:p>
+    <w:p>
+      <w:pPr>
+        <w:jc w:val="both"/>
+      </w:pPr>
+    </w:p>
+    <w:p>
+      <w:pPr>
+        <w:jc w:val="both"/>
+      </w:pPr>
+    </w:p>
+    <w:p>
+      <w:pPr>
+        <w:jc w:val="both"/>
+      </w:pPr>
+    </w:p>
+    <w:p>
+      <w:pPr>
+        <w:jc w:val="both"/>
+      </w:pPr>
+    </w:p>
+    <w:p>
+      <w:pPr>
+        <w:jc w:val="both"/>
+      </w:pPr>
+    </w:p>
+    <w:p>
+      <w:pPr>
         <w:pStyle w:val="Heading1"/>
-      </w:pPr>
-      <w:bookmarkStart w:id="3" w:name="_Toc92376792"/>
-      <w:r>
+        <w:jc w:val="both"/>
+      </w:pPr>
+      <w:bookmarkStart w:id="9" w:name="_Toc92661465"/>
+      <w:r>
+        <w:lastRenderedPageBreak/>
         <w:t>Model perzistencije</w:t>
       </w:r>
-      <w:bookmarkEnd w:id="3"/>
+      <w:bookmarkEnd w:id="9"/>
     </w:p>
     <w:p>
       <w:pPr>
         <w:pStyle w:val="Heading2"/>
-      </w:pPr>
-      <w:bookmarkStart w:id="4" w:name="_Toc92376793"/>
+        <w:jc w:val="both"/>
+      </w:pPr>
+      <w:bookmarkStart w:id="10" w:name="_Toc92661466"/>
       <w:r>
         <w:t>Dijagram entiteta</w:t>
       </w:r>
-      <w:bookmarkEnd w:id="4"/>
+      <w:bookmarkEnd w:id="10"/>
+    </w:p>
+    <w:p>
+      <w:pPr>
+        <w:jc w:val="both"/>
+      </w:pPr>
+      <w:r>
+        <w:t>Na sledećem dijagramu prikazani su entiteti sistema:</w:t>
+      </w:r>
+    </w:p>
+    <w:p>
+      <w:pPr>
+        <w:jc w:val="both"/>
+      </w:pPr>
+      <w:r>
+        <w:rPr>
+          <w:noProof/>
+        </w:rPr>
+        <w:drawing>
+          <wp:inline distT="0" distB="0" distL="0" distR="0" wp14:anchorId="3E87DA35" wp14:editId="399B537C">
+            <wp:extent cx="5734050" cy="6648450"/>
+            <wp:effectExtent l="0" t="0" r="0" b="0"/>
+            <wp:docPr id="8" name="Picture 8"/>
+            <wp:cNvGraphicFramePr>
+              <a:graphicFrameLocks xmlns:a="http://schemas.openxmlformats.org/drawingml/2006/main" noChangeAspect="1"/>
+            </wp:cNvGraphicFramePr>
+            <a:graphic xmlns:a="http://schemas.openxmlformats.org/drawingml/2006/main">
+              <a:graphicData uri="http://schemas.openxmlformats.org/drawingml/2006/picture">
+                <pic:pic xmlns:pic="http://schemas.openxmlformats.org/drawingml/2006/picture">
+                  <pic:nvPicPr>
+                    <pic:cNvPr id="0" name="Picture 8"/>
+                    <pic:cNvPicPr>
+                      <a:picLocks noChangeAspect="1" noChangeArrowheads="1"/>
+                    </pic:cNvPicPr>
+                  </pic:nvPicPr>
+                  <pic:blipFill>
+                    <a:blip r:embed="rId10">
+                      <a:extLst>
+                        <a:ext uri="{28A0092B-C50C-407E-A947-70E740481C1C}">
+                          <a14:useLocalDpi xmlns:a14="http://schemas.microsoft.com/office/drawing/2010/main" val="0"/>
+                        </a:ext>
+                      </a:extLst>
+                    </a:blip>
+                    <a:srcRect/>
+                    <a:stretch>
+                      <a:fillRect/>
+                    </a:stretch>
+                  </pic:blipFill>
+                  <pic:spPr bwMode="auto">
+                    <a:xfrm>
+                      <a:off x="0" y="0"/>
+                      <a:ext cx="5734050" cy="6648450"/>
+                    </a:xfrm>
+                    <a:prstGeom prst="rect">
+                      <a:avLst/>
+                    </a:prstGeom>
+                    <a:noFill/>
+                    <a:ln>
+                      <a:noFill/>
+                    </a:ln>
+                  </pic:spPr>
+                </pic:pic>
+              </a:graphicData>
+            </a:graphic>
+          </wp:inline>
+        </w:drawing>
+      </w:r>
     </w:p>
     <w:p>
       <w:pPr>
         <w:pStyle w:val="Heading2"/>
-      </w:pPr>
-      <w:bookmarkStart w:id="5" w:name="_Toc92376794"/>
-      <w:r>
+        <w:jc w:val="both"/>
+      </w:pPr>
+      <w:bookmarkStart w:id="11" w:name="_Toc92661467"/>
+      <w:r>
+        <w:lastRenderedPageBreak/>
         <w:t>Entiteti</w:t>
       </w:r>
-      <w:bookmarkEnd w:id="5"/>
+      <w:bookmarkEnd w:id="11"/>
+    </w:p>
+    <w:p>
+      <w:pPr>
+        <w:pStyle w:val="Heading3"/>
+        <w:jc w:val="both"/>
+      </w:pPr>
+      <w:bookmarkStart w:id="12" w:name="_Toc92661468"/>
+      <w:r>
+        <w:t>User</w:t>
+      </w:r>
+      <w:bookmarkEnd w:id="12"/>
+    </w:p>
+    <w:p>
+      <w:pPr>
+        <w:jc w:val="both"/>
+      </w:pPr>
+      <w:r>
+        <w:t xml:space="preserve">User entitet služi za skladištenje podataka o korisniku. Sadrži ID korisnika, username, tag, </w:t>
+      </w:r>
+      <w:r>
+        <w:t>password u heširanom obliku radi sigurnosti, SALT podatak kao dodatak password-u radi sigurnosti, i displayedName.</w:t>
+      </w:r>
+    </w:p>
+    <w:p>
+      <w:pPr>
+        <w:pStyle w:val="Heading3"/>
+        <w:jc w:val="both"/>
+      </w:pPr>
+      <w:bookmarkStart w:id="13" w:name="_Toc92661469"/>
+      <w:r>
+        <w:t>Player</w:t>
+      </w:r>
+      <w:bookmarkEnd w:id="13"/>
+    </w:p>
+    <w:p>
+      <w:pPr>
+        <w:jc w:val="both"/>
+      </w:pPr>
+      <w:r>
+        <w:t xml:space="preserve">Player entitet služi za skladišenje podataka o igračima. </w:t>
+      </w:r>
+      <w:r>
+        <w:t>Sadrži User ID koji povezuje igrača sa korisnikom. Jedan korisnik može biti u više sesija, stoga se njegov ID može naći u više igrača. Igrač ima svoju boju, tako da sadrži i PlayerColor ID. Jedan igrač može imati samo jednu boju.</w:t>
+      </w:r>
+      <w:r>
+        <w:t xml:space="preserve"> Igrač je povezan sa sesijom tako što ima Session ID. Sesija sadrži više igrača, ali jedan igrač može da pripada samo jednoj sesiji.</w:t>
+      </w:r>
+    </w:p>
+    <w:p>
+      <w:pPr>
+        <w:pStyle w:val="Heading3"/>
+        <w:jc w:val="both"/>
+      </w:pPr>
+      <w:bookmarkStart w:id="14" w:name="_Toc92661470"/>
+      <w:r>
+        <w:t>PlayerColor</w:t>
+      </w:r>
+      <w:bookmarkEnd w:id="14"/>
+    </w:p>
+    <w:p>
+      <w:pPr>
+        <w:jc w:val="both"/>
+      </w:pPr>
+      <w:r>
+        <w:t>PlayerColor entitet sadrži predefinisani skup boja za redni broj korisnika u sesiji. Kada korisnik pristupa sesiji, kreira se njegov Player koji se na osnovu trenutnog broja korisnika u toj sesiji povezuje sa odgovarajućom torkom iz PlayerColor. Broj igrača u sesiji je ograničen.</w:t>
+      </w:r>
+    </w:p>
+    <w:p>
+      <w:pPr>
+        <w:pStyle w:val="Heading3"/>
+        <w:jc w:val="both"/>
+      </w:pPr>
+      <w:bookmarkStart w:id="15" w:name="_Toc92661471"/>
+      <w:r>
+        <w:t>Session</w:t>
+      </w:r>
+      <w:bookmarkEnd w:id="15"/>
+    </w:p>
+    <w:p>
+      <w:pPr>
+        <w:jc w:val="both"/>
+      </w:pPr>
+      <w:r>
+        <w:t xml:space="preserve">Sesija sadrži ID, </w:t>
+      </w:r>
+      <w:r>
+        <w:t>name, password, i podatak da li je privatna sesija (isPrivate). Takođe sadrži i maksimalni broj igrača. Povezana je sa entitetima Player, tako što čuva ID igrača na potezu, kao i ID igrača koji je kreator sesije. Sa druge strane, povezana je i sa entitetom Galaxy, tako što čuva ID galaksije koja toj sesiji pripada.</w:t>
+      </w:r>
+    </w:p>
+    <w:p>
+      <w:pPr>
+        <w:pStyle w:val="Heading3"/>
+        <w:jc w:val="both"/>
+      </w:pPr>
+      <w:bookmarkStart w:id="16" w:name="_Toc92661472"/>
+      <w:r>
+        <w:t>Galaxy</w:t>
+      </w:r>
+      <w:bookmarkEnd w:id="16"/>
+    </w:p>
+    <w:p>
+      <w:pPr>
+        <w:jc w:val="both"/>
+      </w:pPr>
+      <w:r>
+        <w:t>Galaxy entitet povezuje sesiju sa skupom planeta koje se nalaze u sesiji. Sadrži ukupan broj planeta.</w:t>
+      </w:r>
+    </w:p>
+    <w:p>
+      <w:pPr>
+        <w:pStyle w:val="Heading3"/>
+        <w:jc w:val="both"/>
+      </w:pPr>
+      <w:bookmarkStart w:id="17" w:name="_Toc92661473"/>
+      <w:r>
+        <w:t>Planet</w:t>
+      </w:r>
+      <w:bookmarkEnd w:id="17"/>
+    </w:p>
+    <w:p>
+      <w:pPr>
+        <w:jc w:val="both"/>
+      </w:pPr>
+      <w:r>
+        <w:t xml:space="preserve">Planet entitet služi za perzistiranje planeta u igri. Planeta </w:t>
+      </w:r>
+      <w:r>
+        <w:t xml:space="preserve">pripada jednoj galaksiji, i to je određeno pomoću galaxyID. Planeta može da ima vlasnika, nekog igrača, i u tom slučaju je playerOwnerID postavljen na ID tog igrača. Ovaj atribut je nullable, jer planeta može biti bez vlasnika, što je slučaj na početku igre. </w:t>
+      </w:r>
+    </w:p>
+    <w:p>
+      <w:pPr>
+        <w:jc w:val="both"/>
+      </w:pPr>
+      <w:r>
+        <w:t>Planete mogu imati određene resurse. Svaki resurs ima sopstvani atribut čija se vrednost postavlja na vrednost modifikatora kojeg taj resurs nudi armijama na planeti. Planeta takođe pamti i broj armija koji se trenutno nalazi na njoj.</w:t>
+      </w:r>
+    </w:p>
+    <w:p>
+      <w:pPr>
+        <w:pStyle w:val="Heading3"/>
+        <w:jc w:val="both"/>
+      </w:pPr>
+      <w:bookmarkStart w:id="18" w:name="_Toc92661474"/>
+      <w:r>
+        <w:t>PlanetPlanet</w:t>
+      </w:r>
+      <w:bookmarkEnd w:id="18"/>
+    </w:p>
+    <w:p>
+      <w:pPr>
+        <w:jc w:val="both"/>
+      </w:pPr>
+      <w:r>
+        <w:t>Planete su u galaksiji organizovane u vidu neorijentisanog grafa. Preslikano na model entiteta, ovo znači da entitet planeta mora biti u vezi sa samim sobom i to u many to many formatu. Kako bi se ovo formiralo, postoji PlanetPlanet entitet koji čuva međusobne relacije planeta. Planete koje su direktno povezane u grafu imaju svoju torku u tabeli, gde se povezuju perzistiranjem njihovih ID-jeva.</w:t>
+      </w:r>
+    </w:p>
+    <w:p>
+      <w:pPr>
+        <w:jc w:val="both"/>
+      </w:pPr>
+    </w:p>
+    <w:p>
+      <w:pPr>
+        <w:jc w:val="both"/>
+      </w:pPr>
     </w:p>
     <w:p>
       <w:pPr>
         <w:pStyle w:val="Heading1"/>
-      </w:pPr>
-      <w:bookmarkStart w:id="6" w:name="_Toc92376795"/>
-      <w:r>
+        <w:jc w:val="both"/>
+      </w:pPr>
+      <w:bookmarkStart w:id="19" w:name="_Toc92661475"/>
+      <w:r>
+        <w:lastRenderedPageBreak/>
         <w:t>Mehanizam mapiranja</w:t>
       </w:r>
-      <w:bookmarkEnd w:id="6"/>
-    </w:p>
-    <w:p/>
+      <w:bookmarkEnd w:id="19"/>
+    </w:p>
+    <w:p>
+      <w:pPr>
+        <w:jc w:val="both"/>
+      </w:pPr>
+      <w:r>
+        <w:t xml:space="preserve">Planet Wars koristi MS SQL bazu podataka, formiranu code-first pristupom. Kao ORM alat, korišćen je Entity Framework Core za uspostavljanje entiteta u bazi i komunikaciju sa bazom. </w:t>
+      </w:r>
+    </w:p>
+    <w:p>
+      <w:pPr>
+        <w:jc w:val="both"/>
+      </w:pPr>
+      <w:r>
+        <w:t>Za implementaciju nivoa perzistencije korišćeni su Repository obrazac i Unit Of Work. Repository je iskorišćen u generičkom obliku, gde svaki entitet koristi svoj Repository kako bi izvršavao upite</w:t>
+      </w:r>
+      <w:r>
+        <w:t xml:space="preserve">. Repository nivo koristi Service nivo, koji je ubačen kako bi se kontrolerske klase odvojile od samog rada sa modelima. Kontroleri imaju zadatak pružanja usluga klijentu. </w:t>
+      </w:r>
+    </w:p>
+    <w:p>
+      <w:pPr>
+        <w:jc w:val="both"/>
+      </w:pPr>
+      <w:r>
+        <w:t>Kako bi se viši slojevi odvojili od sloja perzistencije, implementirani su Data Transfer Objects koji imaju zadatak da predstave modele iz perzistencije na način koji poznaje klijent. Prevođenje iz DTO u modele vrši se na nivou servisnih klasa, tako da kontroleri poznaju rad sa DTO-ima, dok repozitorijumi ostaju na nivou modela.</w:t>
+      </w:r>
+    </w:p>
     <w:sectPr>
-      <w:headerReference w:type="default" r:id="rId9"/>
-      <w:footerReference w:type="default" r:id="rId10"/>
+      <w:headerReference w:type="default" r:id="rId11"/>
+      <w:footerReference w:type="default" r:id="rId12"/>
       <w:pgSz w:w="11906" w:h="16838" w:code="9"/>
       <w:pgMar w:top="1440" w:right="1440" w:bottom="1440" w:left="1440" w:header="720" w:footer="720" w:gutter="0"/>
       <w:cols w:space="720"/>
@@ -2352,7 +4107,6 @@
     <w:next w:val="Normal"/>
     <w:link w:val="Heading3Char"/>
     <w:uiPriority w:val="9"/>
-    <w:semiHidden/>
     <w:unhideWhenUsed/>
     <w:qFormat/>
     <w:rsid w:val="004419D0"/>
@@ -2379,7 +4133,6 @@
     <w:next w:val="Normal"/>
     <w:link w:val="Heading4Char"/>
     <w:uiPriority w:val="9"/>
-    <w:semiHidden/>
     <w:unhideWhenUsed/>
     <w:qFormat/>
     <w:rsid w:val="004419D0"/>
@@ -2642,7 +4395,6 @@
     <w:basedOn w:val="DefaultParagraphFont"/>
     <w:link w:val="Heading3"/>
     <w:uiPriority w:val="9"/>
-    <w:semiHidden/>
     <w:rsid w:val="004419D0"/>
     <w:rPr>
       <w:rFonts w:asciiTheme="majorHAnsi" w:eastAsiaTheme="majorEastAsia" w:hAnsiTheme="majorHAnsi" w:cstheme="majorBidi"/>
@@ -2656,7 +4408,6 @@
     <w:basedOn w:val="DefaultParagraphFont"/>
     <w:link w:val="Heading4"/>
     <w:uiPriority w:val="9"/>
-    <w:semiHidden/>
     <w:rsid w:val="004419D0"/>
     <w:rPr>
       <w:rFonts w:asciiTheme="majorHAnsi" w:eastAsiaTheme="majorEastAsia" w:hAnsiTheme="majorHAnsi" w:cstheme="majorBidi"/>

</xml_diff>